<commit_message>
Se genera el plan de respaldo del sistema informativo
</commit_message>
<xml_diff>
--- a/PlanRespaldo.docx
+++ b/PlanRespaldo.docx
@@ -8,20 +8,22 @@
         <w:rPr>
           <w:rFonts w:ascii="Arial" w:hAnsi="Arial" w:cs="Arial"/>
           <w:b/>
-          <w:sz w:val="44"/>
+          <w:sz w:val="40"/>
           <w:lang w:val="es-ES"/>
         </w:rPr>
       </w:pPr>
-      <w:r>
-        <w:rPr>
-          <w:rFonts w:ascii="Arial" w:hAnsi="Arial" w:cs="Arial"/>
-          <w:b/>
-          <w:sz w:val="44"/>
+      <w:bookmarkStart w:id="0" w:name="_GoBack"/>
+      <w:r>
+        <w:rPr>
+          <w:rFonts w:ascii="Arial" w:hAnsi="Arial" w:cs="Arial"/>
+          <w:b/>
+          <w:sz w:val="40"/>
           <w:lang w:val="es-ES"/>
         </w:rPr>
         <w:t>Plan de Respaldo</w:t>
       </w:r>
     </w:p>
+    <w:bookmarkEnd w:id="0"/>
     <w:p>
       <w:pPr>
         <w:jc w:val="center"/>
@@ -108,8 +110,6 @@
         </w:rPr>
         <w:t xml:space="preserve"> e implementado</w:t>
       </w:r>
-      <w:bookmarkStart w:id="0" w:name="_GoBack"/>
-      <w:bookmarkEnd w:id="0"/>
       <w:r>
         <w:rPr>
           <w:rFonts w:ascii="Arial" w:hAnsi="Arial" w:cs="Arial"/>
@@ -631,6 +631,7 @@
   <w:style w:type="character" w:default="1" w:styleId="Fuentedeprrafopredeter">
     <w:name w:val="Default Paragraph Font"/>
     <w:uiPriority w:val="1"/>
+    <w:semiHidden/>
     <w:unhideWhenUsed/>
   </w:style>
   <w:style w:type="table" w:default="1" w:styleId="Tablanormal">

</xml_diff>